<commit_message>
Usecase Description 초기 버전
</commit_message>
<xml_diff>
--- a/Usecase_Description.docx
+++ b/Usecase_Description.docx
@@ -20,6 +20,7 @@
     <w:p>
       <w:pPr>
         <w:rPr>
+          <w:rFonts w:hint="eastAsia"/>
           <w:sz w:val="28"/>
           <w:szCs w:val="32"/>
         </w:rPr>
@@ -30,6 +31,14 @@
           <w:szCs w:val="32"/>
         </w:rPr>
         <w:t xml:space="preserve">Use case Description : </w:t>
+      </w:r>
+      <w:r>
+        <w:rPr>
+          <w:rFonts w:hint="eastAsia"/>
+          <w:sz w:val="28"/>
+          <w:szCs w:val="32"/>
+        </w:rPr>
+        <w:t>회원 가입</w:t>
       </w:r>
     </w:p>
     <w:tbl>
@@ -80,7 +89,23 @@
             <w:cnfStyle w:val="001000000000" w:firstRow="0" w:lastRow="0" w:firstColumn="1" w:lastColumn="0" w:oddVBand="0" w:evenVBand="0" w:oddHBand="0" w:evenHBand="0" w:firstRowFirstColumn="0" w:firstRowLastColumn="0" w:lastRowFirstColumn="0" w:lastRowLastColumn="0"/>
             <w:tcW w:w="4508" w:type="dxa"/>
           </w:tcPr>
-          <w:p/>
+          <w:p>
+            <w:pPr>
+              <w:rPr>
+                <w:rFonts w:hint="eastAsia"/>
+                <w:b w:val="0"/>
+                <w:bCs w:val="0"/>
+              </w:rPr>
+            </w:pPr>
+            <w:r>
+              <w:rPr>
+                <w:rFonts w:hint="eastAsia"/>
+                <w:b w:val="0"/>
+                <w:bCs w:val="0"/>
+              </w:rPr>
+              <w:t>1. 없음</w:t>
+            </w:r>
+          </w:p>
         </w:tc>
         <w:tc>
           <w:tcPr>
@@ -90,6 +115,38 @@
             <w:pPr>
               <w:cnfStyle w:val="000000100000" w:firstRow="0" w:lastRow="0" w:firstColumn="0" w:lastColumn="0" w:oddVBand="0" w:evenVBand="0" w:oddHBand="1" w:evenHBand="0" w:firstRowFirstColumn="0" w:firstRowLastColumn="0" w:lastRowFirstColumn="0" w:lastRowLastColumn="0"/>
             </w:pPr>
+            <w:r>
+              <w:rPr>
+                <w:rFonts w:hint="eastAsia"/>
+              </w:rPr>
+              <w:t>2. ID, 비밀번호, 전화번호</w:t>
+            </w:r>
+            <w:r>
+              <w:rPr>
+                <w:rFonts w:hint="eastAsia"/>
+              </w:rPr>
+              <w:t>를</w:t>
+            </w:r>
+            <w:r>
+              <w:rPr>
+                <w:rFonts w:hint="eastAsia"/>
+              </w:rPr>
+              <w:t xml:space="preserve"> </w:t>
+            </w:r>
+            <w:proofErr w:type="spellStart"/>
+            <w:r>
+              <w:rPr>
+                <w:rFonts w:hint="eastAsia"/>
+              </w:rPr>
+              <w:t>입력받는</w:t>
+            </w:r>
+            <w:proofErr w:type="spellEnd"/>
+            <w:r>
+              <w:rPr>
+                <w:rFonts w:hint="eastAsia"/>
+              </w:rPr>
+              <w:t xml:space="preserve"> 화면을 보여준다.</w:t>
+            </w:r>
           </w:p>
         </w:tc>
       </w:tr>
@@ -99,7 +156,55 @@
             <w:cnfStyle w:val="001000000000" w:firstRow="0" w:lastRow="0" w:firstColumn="1" w:lastColumn="0" w:oddVBand="0" w:evenVBand="0" w:oddHBand="0" w:evenHBand="0" w:firstRowFirstColumn="0" w:firstRowLastColumn="0" w:lastRowFirstColumn="0" w:lastRowLastColumn="0"/>
             <w:tcW w:w="4508" w:type="dxa"/>
           </w:tcPr>
-          <w:p/>
+          <w:p>
+            <w:pPr>
+              <w:rPr>
+                <w:rFonts w:hint="eastAsia"/>
+                <w:b w:val="0"/>
+                <w:bCs w:val="0"/>
+              </w:rPr>
+            </w:pPr>
+            <w:r>
+              <w:rPr>
+                <w:rFonts w:hint="eastAsia"/>
+                <w:b w:val="0"/>
+                <w:bCs w:val="0"/>
+              </w:rPr>
+              <w:t xml:space="preserve">3. </w:t>
+            </w:r>
+            <w:r>
+              <w:rPr>
+                <w:rFonts w:hint="eastAsia"/>
+                <w:b w:val="0"/>
+                <w:bCs w:val="0"/>
+              </w:rPr>
+              <w:t xml:space="preserve">비회원은 </w:t>
+            </w:r>
+            <w:r>
+              <w:rPr>
+                <w:rFonts w:hint="eastAsia"/>
+                <w:b w:val="0"/>
+                <w:bCs w:val="0"/>
+              </w:rPr>
+              <w:t>ID, 비밀번호, 전화번호</w:t>
+            </w:r>
+            <w:r>
+              <w:rPr>
+                <w:rFonts w:hint="eastAsia"/>
+                <w:b w:val="0"/>
+                <w:bCs w:val="0"/>
+              </w:rPr>
+              <w:t>를</w:t>
+            </w:r>
+            <w:r>
+              <w:rPr>
+                <w:rFonts w:hint="eastAsia"/>
+                <w:b w:val="0"/>
+                <w:bCs w:val="0"/>
+              </w:rPr>
+              <w:t xml:space="preserve"> 입력하고 가입버튼을 누른다.</w:t>
+            </w:r>
+          </w:p>
         </w:tc>
         <w:tc>
           <w:tcPr>
@@ -108,7 +213,37 @@
           <w:p>
             <w:pPr>
               <w:cnfStyle w:val="000000000000" w:firstRow="0" w:lastRow="0" w:firstColumn="0" w:lastColumn="0" w:oddVBand="0" w:evenVBand="0" w:oddHBand="0" w:evenHBand="0" w:firstRowFirstColumn="0" w:firstRowLastColumn="0" w:lastRowFirstColumn="0" w:lastRowLastColumn="0"/>
+              <w:rPr>
+                <w:rFonts w:hint="eastAsia"/>
+              </w:rPr>
             </w:pPr>
+            <w:r>
+              <w:rPr>
+                <w:rFonts w:hint="eastAsia"/>
+              </w:rPr>
+              <w:t xml:space="preserve">4. </w:t>
+            </w:r>
+            <w:r>
+              <w:rPr>
+                <w:rFonts w:hint="eastAsia"/>
+              </w:rPr>
+              <w:t>회원 가입이 완료되었다는 메시지를 보여</w:t>
+            </w:r>
+            <w:r>
+              <w:rPr>
+                <w:rFonts w:hint="eastAsia"/>
+              </w:rPr>
+              <w:t xml:space="preserve">주며 회원가입에 사용한 </w:t>
+            </w:r>
+            <w:r>
+              <w:t xml:space="preserve">ID, </w:t>
+            </w:r>
+            <w:r>
+              <w:rPr>
+                <w:rFonts w:hint="eastAsia"/>
+              </w:rPr>
+              <w:t>비밀번호, 전화번호를 보여준다.</w:t>
+            </w:r>
           </w:p>
         </w:tc>
       </w:tr>
@@ -145,6 +280,7 @@
     <w:p>
       <w:pPr>
         <w:rPr>
+          <w:rFonts w:hint="eastAsia"/>
           <w:sz w:val="28"/>
           <w:szCs w:val="32"/>
         </w:rPr>
@@ -154,23 +290,15 @@
           <w:sz w:val="28"/>
           <w:szCs w:val="32"/>
         </w:rPr>
-        <w:t xml:space="preserve">Use case </w:t>
+        <w:t xml:space="preserve">Use case Description : </w:t>
       </w:r>
-      <w:proofErr w:type="gramStart"/>
       <w:r>
         <w:rPr>
+          <w:rFonts w:hint="eastAsia"/>
           <w:sz w:val="28"/>
           <w:szCs w:val="32"/>
         </w:rPr>
-        <w:t>Description :</w:t>
-      </w:r>
-      <w:proofErr w:type="gramEnd"/>
-      <w:r>
-        <w:rPr>
-          <w:sz w:val="28"/>
-          <w:szCs w:val="32"/>
-        </w:rPr>
-        <w:t xml:space="preserve"> </w:t>
+        <w:t>로그인</w:t>
       </w:r>
     </w:p>
     <w:tbl>
@@ -221,7 +349,16 @@
             <w:cnfStyle w:val="001000000000" w:firstRow="0" w:lastRow="0" w:firstColumn="1" w:lastColumn="0" w:oddVBand="0" w:evenVBand="0" w:oddHBand="0" w:evenHBand="0" w:firstRowFirstColumn="0" w:firstRowLastColumn="0" w:lastRowFirstColumn="0" w:lastRowLastColumn="0"/>
             <w:tcW w:w="4508" w:type="dxa"/>
           </w:tcPr>
-          <w:p/>
+          <w:p>
+            <w:r>
+              <w:rPr>
+                <w:rFonts w:hint="eastAsia"/>
+                <w:b w:val="0"/>
+                <w:bCs w:val="0"/>
+              </w:rPr>
+              <w:t>1. 없음.</w:t>
+            </w:r>
+          </w:p>
         </w:tc>
         <w:tc>
           <w:tcPr>
@@ -231,6 +368,12 @@
             <w:pPr>
               <w:cnfStyle w:val="000000100000" w:firstRow="0" w:lastRow="0" w:firstColumn="0" w:lastColumn="0" w:oddVBand="0" w:evenVBand="0" w:oddHBand="1" w:evenHBand="0" w:firstRowFirstColumn="0" w:firstRowLastColumn="0" w:lastRowFirstColumn="0" w:lastRowLastColumn="0"/>
             </w:pPr>
+            <w:r>
+              <w:rPr>
+                <w:rFonts w:hint="eastAsia"/>
+              </w:rPr>
+              <w:t>2. ID와 비밀번호를 입력할 수 있는 로그인 창을 보여준다.</w:t>
+            </w:r>
           </w:p>
         </w:tc>
       </w:tr>
@@ -240,7 +383,34 @@
             <w:cnfStyle w:val="001000000000" w:firstRow="0" w:lastRow="0" w:firstColumn="1" w:lastColumn="0" w:oddVBand="0" w:evenVBand="0" w:oddHBand="0" w:evenHBand="0" w:firstRowFirstColumn="0" w:firstRowLastColumn="0" w:lastRowFirstColumn="0" w:lastRowLastColumn="0"/>
             <w:tcW w:w="4508" w:type="dxa"/>
           </w:tcPr>
-          <w:p/>
+          <w:p>
+            <w:r>
+              <w:rPr>
+                <w:rFonts w:hint="eastAsia"/>
+                <w:b w:val="0"/>
+                <w:bCs w:val="0"/>
+              </w:rPr>
+              <w:t xml:space="preserve">3. 사용자가 자신의 ID와 비밀번호를 </w:t>
+            </w:r>
+            <w:proofErr w:type="spellStart"/>
+            <w:r>
+              <w:rPr>
+                <w:rFonts w:hint="eastAsia"/>
+                <w:b w:val="0"/>
+                <w:bCs w:val="0"/>
+              </w:rPr>
+              <w:t>로그인창의</w:t>
+            </w:r>
+            <w:proofErr w:type="spellEnd"/>
+            <w:r>
+              <w:rPr>
+                <w:rFonts w:hint="eastAsia"/>
+                <w:b w:val="0"/>
+                <w:bCs w:val="0"/>
+              </w:rPr>
+              <w:t xml:space="preserve"> 해당 칸에 입력한다.</w:t>
+            </w:r>
+          </w:p>
         </w:tc>
         <w:tc>
           <w:tcPr>
@@ -249,7 +419,22 @@
           <w:p>
             <w:pPr>
               <w:cnfStyle w:val="000000000000" w:firstRow="0" w:lastRow="0" w:firstColumn="0" w:lastColumn="0" w:oddVBand="0" w:evenVBand="0" w:oddHBand="0" w:evenHBand="0" w:firstRowFirstColumn="0" w:firstRowLastColumn="0" w:lastRowFirstColumn="0" w:lastRowLastColumn="0"/>
+              <w:rPr>
+                <w:rFonts w:hint="eastAsia"/>
+              </w:rPr>
             </w:pPr>
+            <w:r>
+              <w:rPr>
+                <w:rFonts w:hint="eastAsia"/>
+              </w:rPr>
+              <w:t>4. 로그인에 성공했다는 메시지를 보여</w:t>
+            </w:r>
+            <w:r>
+              <w:rPr>
+                <w:rFonts w:hint="eastAsia"/>
+              </w:rPr>
+              <w:t>주며 로그인에 사용한 아이디와 비밀번호를 보여준다.</w:t>
+            </w:r>
           </w:p>
         </w:tc>
       </w:tr>
@@ -275,13 +460,138 @@
           </w:p>
         </w:tc>
       </w:tr>
+    </w:tbl>
+    <w:p>
+      <w:pPr>
+        <w:pBdr>
+          <w:bottom w:val="single" w:sz="6" w:space="1" w:color="auto"/>
+        </w:pBdr>
+      </w:pPr>
+    </w:p>
+    <w:p>
+      <w:pPr>
+        <w:rPr>
+          <w:rFonts w:hint="eastAsia"/>
+          <w:sz w:val="28"/>
+          <w:szCs w:val="32"/>
+        </w:rPr>
+      </w:pPr>
+      <w:r>
+        <w:rPr>
+          <w:sz w:val="28"/>
+          <w:szCs w:val="32"/>
+        </w:rPr>
+        <w:t xml:space="preserve">Use case Description : </w:t>
+      </w:r>
+      <w:r>
+        <w:rPr>
+          <w:rFonts w:hint="eastAsia"/>
+          <w:sz w:val="28"/>
+          <w:szCs w:val="32"/>
+        </w:rPr>
+        <w:t>로그</w:t>
+      </w:r>
+      <w:r>
+        <w:rPr>
+          <w:rFonts w:hint="eastAsia"/>
+          <w:sz w:val="28"/>
+          <w:szCs w:val="32"/>
+        </w:rPr>
+        <w:t>아웃</w:t>
+      </w:r>
+    </w:p>
+    <w:tbl>
+      <w:tblPr>
+        <w:tblStyle w:val="4-4"/>
+        <w:tblW w:w="0" w:type="auto"/>
+        <w:tblLook w:val="04A0" w:firstRow="1" w:lastRow="0" w:firstColumn="1" w:lastColumn="0" w:noHBand="0" w:noVBand="1"/>
+      </w:tblPr>
+      <w:tblGrid>
+        <w:gridCol w:w="4508"/>
+        <w:gridCol w:w="4508"/>
+      </w:tblGrid>
       <w:tr>
+        <w:trPr>
+          <w:cnfStyle w:val="100000000000" w:firstRow="1" w:lastRow="0" w:firstColumn="0" w:lastColumn="0" w:oddVBand="0" w:evenVBand="0" w:oddHBand="0" w:evenHBand="0" w:firstRowFirstColumn="0" w:firstRowLastColumn="0" w:lastRowFirstColumn="0" w:lastRowLastColumn="0"/>
+        </w:trPr>
         <w:tc>
           <w:tcPr>
             <w:cnfStyle w:val="001000000000" w:firstRow="0" w:lastRow="0" w:firstColumn="1" w:lastColumn="0" w:oddVBand="0" w:evenVBand="0" w:oddHBand="0" w:evenHBand="0" w:firstRowFirstColumn="0" w:firstRowLastColumn="0" w:lastRowFirstColumn="0" w:lastRowLastColumn="0"/>
             <w:tcW w:w="4508" w:type="dxa"/>
           </w:tcPr>
-          <w:p/>
+          <w:p>
+            <w:r>
+              <w:t>Actor Action</w:t>
+            </w:r>
+          </w:p>
+        </w:tc>
+        <w:tc>
+          <w:tcPr>
+            <w:tcW w:w="4508" w:type="dxa"/>
+          </w:tcPr>
+          <w:p>
+            <w:pPr>
+              <w:cnfStyle w:val="100000000000" w:firstRow="1" w:lastRow="0" w:firstColumn="0" w:lastColumn="0" w:oddVBand="0" w:evenVBand="0" w:oddHBand="0" w:evenHBand="0" w:firstRowFirstColumn="0" w:firstRowLastColumn="0" w:lastRowFirstColumn="0" w:lastRowLastColumn="0"/>
+            </w:pPr>
+            <w:r>
+              <w:t>System Response</w:t>
+            </w:r>
+          </w:p>
+        </w:tc>
+      </w:tr>
+      <w:tr>
+        <w:trPr>
+          <w:cnfStyle w:val="000000100000" w:firstRow="0" w:lastRow="0" w:firstColumn="0" w:lastColumn="0" w:oddVBand="0" w:evenVBand="0" w:oddHBand="1" w:evenHBand="0" w:firstRowFirstColumn="0" w:firstRowLastColumn="0" w:lastRowFirstColumn="0" w:lastRowLastColumn="0"/>
+        </w:trPr>
+        <w:tc>
+          <w:tcPr>
+            <w:cnfStyle w:val="001000000000" w:firstRow="0" w:lastRow="0" w:firstColumn="1" w:lastColumn="0" w:oddVBand="0" w:evenVBand="0" w:oddHBand="0" w:evenHBand="0" w:firstRowFirstColumn="0" w:firstRowLastColumn="0" w:lastRowFirstColumn="0" w:lastRowLastColumn="0"/>
+            <w:tcW w:w="4508" w:type="dxa"/>
+          </w:tcPr>
+          <w:p>
+            <w:r>
+              <w:rPr>
+                <w:rFonts w:hint="eastAsia"/>
+                <w:b w:val="0"/>
+                <w:bCs w:val="0"/>
+              </w:rPr>
+              <w:t>1. 없음.</w:t>
+            </w:r>
+          </w:p>
+        </w:tc>
+        <w:tc>
+          <w:tcPr>
+            <w:tcW w:w="4508" w:type="dxa"/>
+          </w:tcPr>
+          <w:p>
+            <w:pPr>
+              <w:cnfStyle w:val="000000100000" w:firstRow="0" w:lastRow="0" w:firstColumn="0" w:lastColumn="0" w:oddVBand="0" w:evenVBand="0" w:oddHBand="1" w:evenHBand="0" w:firstRowFirstColumn="0" w:firstRowLastColumn="0" w:lastRowFirstColumn="0" w:lastRowLastColumn="0"/>
+            </w:pPr>
+            <w:r>
+              <w:rPr>
+                <w:rFonts w:hint="eastAsia"/>
+              </w:rPr>
+              <w:t>2. 로그아웃 버튼을 보여준다.</w:t>
+            </w:r>
+          </w:p>
+        </w:tc>
+      </w:tr>
+      <w:tr>
+        <w:tc>
+          <w:tcPr>
+            <w:cnfStyle w:val="001000000000" w:firstRow="0" w:lastRow="0" w:firstColumn="1" w:lastColumn="0" w:oddVBand="0" w:evenVBand="0" w:oddHBand="0" w:evenHBand="0" w:firstRowFirstColumn="0" w:firstRowLastColumn="0" w:lastRowFirstColumn="0" w:lastRowLastColumn="0"/>
+            <w:tcW w:w="4508" w:type="dxa"/>
+          </w:tcPr>
+          <w:p>
+            <w:r>
+              <w:rPr>
+                <w:rFonts w:hint="eastAsia"/>
+                <w:b w:val="0"/>
+                <w:bCs w:val="0"/>
+              </w:rPr>
+              <w:t>3. 사용자가 로그아웃 버튼을 클릭한다.</w:t>
+            </w:r>
+          </w:p>
         </w:tc>
         <w:tc>
           <w:tcPr>
@@ -290,6 +600,60 @@
           <w:p>
             <w:pPr>
               <w:cnfStyle w:val="000000000000" w:firstRow="0" w:lastRow="0" w:firstColumn="0" w:lastColumn="0" w:oddVBand="0" w:evenVBand="0" w:oddHBand="0" w:evenHBand="0" w:firstRowFirstColumn="0" w:firstRowLastColumn="0" w:lastRowFirstColumn="0" w:lastRowLastColumn="0"/>
+              <w:rPr>
+                <w:rFonts w:hint="eastAsia"/>
+              </w:rPr>
+            </w:pPr>
+            <w:r>
+              <w:rPr>
+                <w:rFonts w:hint="eastAsia"/>
+              </w:rPr>
+              <w:t>4. 로그아웃에 성공했다는 메시지를 보여</w:t>
+            </w:r>
+            <w:r>
+              <w:rPr>
+                <w:rFonts w:hint="eastAsia"/>
+              </w:rPr>
+              <w:t xml:space="preserve">주며 </w:t>
+            </w:r>
+            <w:r>
+              <w:t>ID</w:t>
+            </w:r>
+            <w:proofErr w:type="spellStart"/>
+            <w:r>
+              <w:rPr>
+                <w:rFonts w:hint="eastAsia"/>
+              </w:rPr>
+              <w:t>를</w:t>
+            </w:r>
+            <w:proofErr w:type="spellEnd"/>
+            <w:r>
+              <w:rPr>
+                <w:rFonts w:hint="eastAsia"/>
+              </w:rPr>
+              <w:t xml:space="preserve"> 보여준다.</w:t>
+            </w:r>
+          </w:p>
+        </w:tc>
+      </w:tr>
+      <w:tr>
+        <w:trPr>
+          <w:cnfStyle w:val="000000100000" w:firstRow="0" w:lastRow="0" w:firstColumn="0" w:lastColumn="0" w:oddVBand="0" w:evenVBand="0" w:oddHBand="1" w:evenHBand="0" w:firstRowFirstColumn="0" w:firstRowLastColumn="0" w:lastRowFirstColumn="0" w:lastRowLastColumn="0"/>
+        </w:trPr>
+        <w:tc>
+          <w:tcPr>
+            <w:cnfStyle w:val="001000000000" w:firstRow="0" w:lastRow="0" w:firstColumn="1" w:lastColumn="0" w:oddVBand="0" w:evenVBand="0" w:oddHBand="0" w:evenHBand="0" w:firstRowFirstColumn="0" w:firstRowLastColumn="0" w:lastRowFirstColumn="0" w:lastRowLastColumn="0"/>
+            <w:tcW w:w="4508" w:type="dxa"/>
+          </w:tcPr>
+          <w:p/>
+        </w:tc>
+        <w:tc>
+          <w:tcPr>
+            <w:tcW w:w="4508" w:type="dxa"/>
+          </w:tcPr>
+          <w:p>
+            <w:pPr>
+              <w:cnfStyle w:val="000000100000" w:firstRow="0" w:lastRow="0" w:firstColumn="0" w:lastColumn="0" w:oddVBand="0" w:evenVBand="0" w:oddHBand="1" w:evenHBand="0" w:firstRowFirstColumn="0" w:firstRowLastColumn="0" w:lastRowFirstColumn="0" w:lastRowLastColumn="0"/>
             </w:pPr>
           </w:p>
         </w:tc>
@@ -302,17 +666,611 @@
         </w:pBdr>
         <w:rPr>
           <w:rFonts w:hint="eastAsia"/>
+          <w:sz w:val="28"/>
+          <w:szCs w:val="32"/>
         </w:rPr>
       </w:pPr>
     </w:p>
     <w:p>
       <w:pPr>
+        <w:rPr>
+          <w:sz w:val="28"/>
+          <w:szCs w:val="32"/>
+        </w:rPr>
+      </w:pPr>
+    </w:p>
+    <w:p>
+      <w:pPr>
+        <w:rPr>
+          <w:sz w:val="28"/>
+          <w:szCs w:val="32"/>
+        </w:rPr>
+      </w:pPr>
+    </w:p>
+    <w:p>
+      <w:pPr>
+        <w:rPr>
+          <w:rFonts w:hint="eastAsia"/>
+          <w:sz w:val="28"/>
+          <w:szCs w:val="32"/>
+        </w:rPr>
+      </w:pPr>
+      <w:r>
+        <w:rPr>
+          <w:sz w:val="28"/>
+          <w:szCs w:val="32"/>
+        </w:rPr>
+        <w:lastRenderedPageBreak/>
+        <w:t xml:space="preserve">Use case Description : </w:t>
+      </w:r>
+      <w:r>
+        <w:rPr>
+          <w:rFonts w:hint="eastAsia"/>
+          <w:sz w:val="28"/>
+          <w:szCs w:val="32"/>
+        </w:rPr>
+        <w:t>자전거 등록</w:t>
+      </w:r>
+    </w:p>
+    <w:tbl>
+      <w:tblPr>
+        <w:tblStyle w:val="4-4"/>
+        <w:tblW w:w="0" w:type="auto"/>
+        <w:tblLook w:val="04A0" w:firstRow="1" w:lastRow="0" w:firstColumn="1" w:lastColumn="0" w:noHBand="0" w:noVBand="1"/>
+      </w:tblPr>
+      <w:tblGrid>
+        <w:gridCol w:w="4508"/>
+        <w:gridCol w:w="4508"/>
+      </w:tblGrid>
+      <w:tr>
+        <w:trPr>
+          <w:cnfStyle w:val="100000000000" w:firstRow="1" w:lastRow="0" w:firstColumn="0" w:lastColumn="0" w:oddVBand="0" w:evenVBand="0" w:oddHBand="0" w:evenHBand="0" w:firstRowFirstColumn="0" w:firstRowLastColumn="0" w:lastRowFirstColumn="0" w:lastRowLastColumn="0"/>
+        </w:trPr>
+        <w:tc>
+          <w:tcPr>
+            <w:cnfStyle w:val="001000000000" w:firstRow="0" w:lastRow="0" w:firstColumn="1" w:lastColumn="0" w:oddVBand="0" w:evenVBand="0" w:oddHBand="0" w:evenHBand="0" w:firstRowFirstColumn="0" w:firstRowLastColumn="0" w:lastRowFirstColumn="0" w:lastRowLastColumn="0"/>
+            <w:tcW w:w="4508" w:type="dxa"/>
+          </w:tcPr>
+          <w:p>
+            <w:r>
+              <w:t>Actor Action</w:t>
+            </w:r>
+          </w:p>
+        </w:tc>
+        <w:tc>
+          <w:tcPr>
+            <w:tcW w:w="4508" w:type="dxa"/>
+          </w:tcPr>
+          <w:p>
+            <w:pPr>
+              <w:cnfStyle w:val="100000000000" w:firstRow="1" w:lastRow="0" w:firstColumn="0" w:lastColumn="0" w:oddVBand="0" w:evenVBand="0" w:oddHBand="0" w:evenHBand="0" w:firstRowFirstColumn="0" w:firstRowLastColumn="0" w:lastRowFirstColumn="0" w:lastRowLastColumn="0"/>
+            </w:pPr>
+            <w:r>
+              <w:t>System Response</w:t>
+            </w:r>
+          </w:p>
+        </w:tc>
+      </w:tr>
+      <w:tr>
+        <w:trPr>
+          <w:cnfStyle w:val="000000100000" w:firstRow="0" w:lastRow="0" w:firstColumn="0" w:lastColumn="0" w:oddVBand="0" w:evenVBand="0" w:oddHBand="1" w:evenHBand="0" w:firstRowFirstColumn="0" w:firstRowLastColumn="0" w:lastRowFirstColumn="0" w:lastRowLastColumn="0"/>
+        </w:trPr>
+        <w:tc>
+          <w:tcPr>
+            <w:cnfStyle w:val="001000000000" w:firstRow="0" w:lastRow="0" w:firstColumn="1" w:lastColumn="0" w:oddVBand="0" w:evenVBand="0" w:oddHBand="0" w:evenHBand="0" w:firstRowFirstColumn="0" w:firstRowLastColumn="0" w:lastRowFirstColumn="0" w:lastRowLastColumn="0"/>
+            <w:tcW w:w="4508" w:type="dxa"/>
+          </w:tcPr>
+          <w:p>
+            <w:r>
+              <w:rPr>
+                <w:rFonts w:hint="eastAsia"/>
+                <w:b w:val="0"/>
+                <w:bCs w:val="0"/>
+              </w:rPr>
+              <w:t>1. 없음.</w:t>
+            </w:r>
+          </w:p>
+        </w:tc>
+        <w:tc>
+          <w:tcPr>
+            <w:tcW w:w="4508" w:type="dxa"/>
+          </w:tcPr>
+          <w:p>
+            <w:pPr>
+              <w:cnfStyle w:val="000000100000" w:firstRow="0" w:lastRow="0" w:firstColumn="0" w:lastColumn="0" w:oddVBand="0" w:evenVBand="0" w:oddHBand="1" w:evenHBand="0" w:firstRowFirstColumn="0" w:firstRowLastColumn="0" w:lastRowFirstColumn="0" w:lastRowLastColumn="0"/>
+            </w:pPr>
+            <w:r>
+              <w:rPr>
+                <w:rFonts w:hint="eastAsia"/>
+              </w:rPr>
+              <w:t>2. 자전거 정보를 입력하는 화면을 보여준다.</w:t>
+            </w:r>
+          </w:p>
+        </w:tc>
+      </w:tr>
+      <w:tr>
+        <w:tc>
+          <w:tcPr>
+            <w:cnfStyle w:val="001000000000" w:firstRow="0" w:lastRow="0" w:firstColumn="1" w:lastColumn="0" w:oddVBand="0" w:evenVBand="0" w:oddHBand="0" w:evenHBand="0" w:firstRowFirstColumn="0" w:firstRowLastColumn="0" w:lastRowFirstColumn="0" w:lastRowLastColumn="0"/>
+            <w:tcW w:w="4508" w:type="dxa"/>
+          </w:tcPr>
+          <w:p>
+            <w:r>
+              <w:rPr>
+                <w:rFonts w:hint="eastAsia"/>
+                <w:b w:val="0"/>
+                <w:bCs w:val="0"/>
+              </w:rPr>
+              <w:t>3. 관리자가 자전거 ID, 자전거 제품명</w:t>
+            </w:r>
+            <w:r>
+              <w:rPr>
+                <w:rFonts w:hint="eastAsia"/>
+                <w:b w:val="0"/>
+                <w:bCs w:val="0"/>
+              </w:rPr>
+              <w:t>을</w:t>
+            </w:r>
+            <w:r>
+              <w:rPr>
+                <w:rFonts w:hint="eastAsia"/>
+                <w:b w:val="0"/>
+                <w:bCs w:val="0"/>
+              </w:rPr>
+              <w:t xml:space="preserve"> 입력하고 최종적으로 등록 버튼을 누른다.</w:t>
+            </w:r>
+          </w:p>
+        </w:tc>
+        <w:tc>
+          <w:tcPr>
+            <w:tcW w:w="4508" w:type="dxa"/>
+          </w:tcPr>
+          <w:p>
+            <w:pPr>
+              <w:cnfStyle w:val="000000000000" w:firstRow="0" w:lastRow="0" w:firstColumn="0" w:lastColumn="0" w:oddVBand="0" w:evenVBand="0" w:oddHBand="0" w:evenHBand="0" w:firstRowFirstColumn="0" w:firstRowLastColumn="0" w:lastRowFirstColumn="0" w:lastRowLastColumn="0"/>
+              <w:rPr>
+                <w:rFonts w:hint="eastAsia"/>
+              </w:rPr>
+            </w:pPr>
+            <w:r>
+              <w:rPr>
+                <w:rFonts w:hint="eastAsia"/>
+              </w:rPr>
+              <w:t>4. 자전거가 등록되었다는 메시지를 보여</w:t>
+            </w:r>
+            <w:r>
+              <w:rPr>
+                <w:rFonts w:hint="eastAsia"/>
+              </w:rPr>
+              <w:t>주며 자전거 ID, 자전거 제품명을 보여준다.</w:t>
+            </w:r>
+          </w:p>
+        </w:tc>
+      </w:tr>
+      <w:tr>
+        <w:trPr>
+          <w:cnfStyle w:val="000000100000" w:firstRow="0" w:lastRow="0" w:firstColumn="0" w:lastColumn="0" w:oddVBand="0" w:evenVBand="0" w:oddHBand="1" w:evenHBand="0" w:firstRowFirstColumn="0" w:firstRowLastColumn="0" w:lastRowFirstColumn="0" w:lastRowLastColumn="0"/>
+        </w:trPr>
+        <w:tc>
+          <w:tcPr>
+            <w:cnfStyle w:val="001000000000" w:firstRow="0" w:lastRow="0" w:firstColumn="1" w:lastColumn="0" w:oddVBand="0" w:evenVBand="0" w:oddHBand="0" w:evenHBand="0" w:firstRowFirstColumn="0" w:firstRowLastColumn="0" w:lastRowFirstColumn="0" w:lastRowLastColumn="0"/>
+            <w:tcW w:w="4508" w:type="dxa"/>
+          </w:tcPr>
+          <w:p/>
+        </w:tc>
+        <w:tc>
+          <w:tcPr>
+            <w:tcW w:w="4508" w:type="dxa"/>
+          </w:tcPr>
+          <w:p>
+            <w:pPr>
+              <w:cnfStyle w:val="000000100000" w:firstRow="0" w:lastRow="0" w:firstColumn="0" w:lastColumn="0" w:oddVBand="0" w:evenVBand="0" w:oddHBand="1" w:evenHBand="0" w:firstRowFirstColumn="0" w:firstRowLastColumn="0" w:lastRowFirstColumn="0" w:lastRowLastColumn="0"/>
+            </w:pPr>
+          </w:p>
+        </w:tc>
+      </w:tr>
+    </w:tbl>
+    <w:p>
+      <w:pPr>
+        <w:pBdr>
+          <w:bottom w:val="single" w:sz="6" w:space="1" w:color="auto"/>
+        </w:pBdr>
+        <w:rPr>
+          <w:sz w:val="28"/>
+          <w:szCs w:val="32"/>
+        </w:rPr>
+      </w:pPr>
+    </w:p>
+    <w:p>
+      <w:pPr>
+        <w:rPr>
+          <w:rFonts w:hint="eastAsia"/>
+          <w:sz w:val="28"/>
+          <w:szCs w:val="32"/>
+        </w:rPr>
+      </w:pPr>
+      <w:r>
+        <w:rPr>
+          <w:sz w:val="28"/>
+          <w:szCs w:val="32"/>
+        </w:rPr>
+        <w:t xml:space="preserve">Use case Description : </w:t>
+      </w:r>
+      <w:r>
+        <w:rPr>
+          <w:rFonts w:hint="eastAsia"/>
+          <w:sz w:val="28"/>
+          <w:szCs w:val="32"/>
+        </w:rPr>
+        <w:t>자전거 대여</w:t>
+      </w:r>
+    </w:p>
+    <w:tbl>
+      <w:tblPr>
+        <w:tblStyle w:val="4-4"/>
+        <w:tblW w:w="0" w:type="auto"/>
+        <w:tblLook w:val="04A0" w:firstRow="1" w:lastRow="0" w:firstColumn="1" w:lastColumn="0" w:noHBand="0" w:noVBand="1"/>
+      </w:tblPr>
+      <w:tblGrid>
+        <w:gridCol w:w="4508"/>
+        <w:gridCol w:w="4508"/>
+      </w:tblGrid>
+      <w:tr>
+        <w:trPr>
+          <w:cnfStyle w:val="100000000000" w:firstRow="1" w:lastRow="0" w:firstColumn="0" w:lastColumn="0" w:oddVBand="0" w:evenVBand="0" w:oddHBand="0" w:evenHBand="0" w:firstRowFirstColumn="0" w:firstRowLastColumn="0" w:lastRowFirstColumn="0" w:lastRowLastColumn="0"/>
+        </w:trPr>
+        <w:tc>
+          <w:tcPr>
+            <w:cnfStyle w:val="001000000000" w:firstRow="0" w:lastRow="0" w:firstColumn="1" w:lastColumn="0" w:oddVBand="0" w:evenVBand="0" w:oddHBand="0" w:evenHBand="0" w:firstRowFirstColumn="0" w:firstRowLastColumn="0" w:lastRowFirstColumn="0" w:lastRowLastColumn="0"/>
+            <w:tcW w:w="4508" w:type="dxa"/>
+          </w:tcPr>
+          <w:p>
+            <w:r>
+              <w:t>Actor Action</w:t>
+            </w:r>
+          </w:p>
+        </w:tc>
+        <w:tc>
+          <w:tcPr>
+            <w:tcW w:w="4508" w:type="dxa"/>
+          </w:tcPr>
+          <w:p>
+            <w:pPr>
+              <w:cnfStyle w:val="100000000000" w:firstRow="1" w:lastRow="0" w:firstColumn="0" w:lastColumn="0" w:oddVBand="0" w:evenVBand="0" w:oddHBand="0" w:evenHBand="0" w:firstRowFirstColumn="0" w:firstRowLastColumn="0" w:lastRowFirstColumn="0" w:lastRowLastColumn="0"/>
+            </w:pPr>
+            <w:r>
+              <w:t>System Response</w:t>
+            </w:r>
+          </w:p>
+        </w:tc>
+      </w:tr>
+      <w:tr>
+        <w:trPr>
+          <w:cnfStyle w:val="000000100000" w:firstRow="0" w:lastRow="0" w:firstColumn="0" w:lastColumn="0" w:oddVBand="0" w:evenVBand="0" w:oddHBand="1" w:evenHBand="0" w:firstRowFirstColumn="0" w:firstRowLastColumn="0" w:lastRowFirstColumn="0" w:lastRowLastColumn="0"/>
+        </w:trPr>
+        <w:tc>
+          <w:tcPr>
+            <w:cnfStyle w:val="001000000000" w:firstRow="0" w:lastRow="0" w:firstColumn="1" w:lastColumn="0" w:oddVBand="0" w:evenVBand="0" w:oddHBand="0" w:evenHBand="0" w:firstRowFirstColumn="0" w:firstRowLastColumn="0" w:lastRowFirstColumn="0" w:lastRowLastColumn="0"/>
+            <w:tcW w:w="4508" w:type="dxa"/>
+          </w:tcPr>
+          <w:p>
+            <w:pPr>
+              <w:rPr>
+                <w:rFonts w:hint="eastAsia"/>
+                <w:b w:val="0"/>
+                <w:bCs w:val="0"/>
+              </w:rPr>
+            </w:pPr>
+            <w:r>
+              <w:rPr>
+                <w:rFonts w:hint="eastAsia"/>
+                <w:b w:val="0"/>
+                <w:bCs w:val="0"/>
+              </w:rPr>
+              <w:t>1. 없음</w:t>
+            </w:r>
+          </w:p>
+        </w:tc>
+        <w:tc>
+          <w:tcPr>
+            <w:tcW w:w="4508" w:type="dxa"/>
+          </w:tcPr>
+          <w:p>
+            <w:pPr>
+              <w:cnfStyle w:val="000000100000" w:firstRow="0" w:lastRow="0" w:firstColumn="0" w:lastColumn="0" w:oddVBand="0" w:evenVBand="0" w:oddHBand="1" w:evenHBand="0" w:firstRowFirstColumn="0" w:firstRowLastColumn="0" w:lastRowFirstColumn="0" w:lastRowLastColumn="0"/>
+              <w:rPr>
+                <w:rFonts w:hint="eastAsia"/>
+              </w:rPr>
+            </w:pPr>
+            <w:r>
+              <w:rPr>
+                <w:rFonts w:hint="eastAsia"/>
+              </w:rPr>
+              <w:t>2. 자전거 I</w:t>
+            </w:r>
+            <w:r>
+              <w:t>D</w:t>
+            </w:r>
+            <w:proofErr w:type="spellStart"/>
+            <w:r>
+              <w:rPr>
+                <w:rFonts w:hint="eastAsia"/>
+              </w:rPr>
+              <w:t>를</w:t>
+            </w:r>
+            <w:proofErr w:type="spellEnd"/>
+            <w:r>
+              <w:rPr>
+                <w:rFonts w:hint="eastAsia"/>
+              </w:rPr>
+              <w:t xml:space="preserve"> 입력하는 화면을 보여준다.</w:t>
+            </w:r>
+          </w:p>
+        </w:tc>
+      </w:tr>
+      <w:tr>
+        <w:tc>
+          <w:tcPr>
+            <w:cnfStyle w:val="001000000000" w:firstRow="0" w:lastRow="0" w:firstColumn="1" w:lastColumn="0" w:oddVBand="0" w:evenVBand="0" w:oddHBand="0" w:evenHBand="0" w:firstRowFirstColumn="0" w:firstRowLastColumn="0" w:lastRowFirstColumn="0" w:lastRowLastColumn="0"/>
+            <w:tcW w:w="4508" w:type="dxa"/>
+          </w:tcPr>
+          <w:p>
+            <w:pPr>
+              <w:rPr>
+                <w:rFonts w:hint="eastAsia"/>
+                <w:b w:val="0"/>
+                <w:bCs w:val="0"/>
+              </w:rPr>
+            </w:pPr>
+            <w:r>
+              <w:rPr>
+                <w:rFonts w:hint="eastAsia"/>
+                <w:b w:val="0"/>
+                <w:bCs w:val="0"/>
+              </w:rPr>
+              <w:t xml:space="preserve">3. 회원이 대여하려는 자전거 </w:t>
+            </w:r>
+            <w:r>
+              <w:rPr>
+                <w:b w:val="0"/>
+                <w:bCs w:val="0"/>
+              </w:rPr>
+              <w:t>ID</w:t>
+            </w:r>
+            <w:proofErr w:type="spellStart"/>
+            <w:r>
+              <w:rPr>
+                <w:rFonts w:hint="eastAsia"/>
+                <w:b w:val="0"/>
+                <w:bCs w:val="0"/>
+              </w:rPr>
+              <w:t>를</w:t>
+            </w:r>
+            <w:proofErr w:type="spellEnd"/>
+            <w:r>
+              <w:rPr>
+                <w:rFonts w:hint="eastAsia"/>
+                <w:b w:val="0"/>
+                <w:bCs w:val="0"/>
+              </w:rPr>
+              <w:t xml:space="preserve"> 입력하고 대여 버튼을 누른다.</w:t>
+            </w:r>
+          </w:p>
+        </w:tc>
+        <w:tc>
+          <w:tcPr>
+            <w:tcW w:w="4508" w:type="dxa"/>
+          </w:tcPr>
+          <w:p>
+            <w:pPr>
+              <w:cnfStyle w:val="000000000000" w:firstRow="0" w:lastRow="0" w:firstColumn="0" w:lastColumn="0" w:oddVBand="0" w:evenVBand="0" w:oddHBand="0" w:evenHBand="0" w:firstRowFirstColumn="0" w:firstRowLastColumn="0" w:lastRowFirstColumn="0" w:lastRowLastColumn="0"/>
+              <w:rPr>
+                <w:rFonts w:hint="eastAsia"/>
+              </w:rPr>
+            </w:pPr>
+            <w:r>
+              <w:rPr>
+                <w:rFonts w:hint="eastAsia"/>
+              </w:rPr>
+              <w:t xml:space="preserve">4. 자전거 대여 되었음을 알려주는 화면을 보여주며 대여한 자전거의 </w:t>
+            </w:r>
+            <w:r>
+              <w:t xml:space="preserve">ID, </w:t>
+            </w:r>
+            <w:r>
+              <w:rPr>
+                <w:rFonts w:hint="eastAsia"/>
+              </w:rPr>
+              <w:t>자전거 제품명을 보여준다.</w:t>
+            </w:r>
+          </w:p>
+        </w:tc>
+      </w:tr>
+      <w:tr>
+        <w:trPr>
+          <w:cnfStyle w:val="000000100000" w:firstRow="0" w:lastRow="0" w:firstColumn="0" w:lastColumn="0" w:oddVBand="0" w:evenVBand="0" w:oddHBand="1" w:evenHBand="0" w:firstRowFirstColumn="0" w:firstRowLastColumn="0" w:lastRowFirstColumn="0" w:lastRowLastColumn="0"/>
+        </w:trPr>
+        <w:tc>
+          <w:tcPr>
+            <w:cnfStyle w:val="001000000000" w:firstRow="0" w:lastRow="0" w:firstColumn="1" w:lastColumn="0" w:oddVBand="0" w:evenVBand="0" w:oddHBand="0" w:evenHBand="0" w:firstRowFirstColumn="0" w:firstRowLastColumn="0" w:lastRowFirstColumn="0" w:lastRowLastColumn="0"/>
+            <w:tcW w:w="4508" w:type="dxa"/>
+          </w:tcPr>
+          <w:p/>
+        </w:tc>
+        <w:tc>
+          <w:tcPr>
+            <w:tcW w:w="4508" w:type="dxa"/>
+          </w:tcPr>
+          <w:p>
+            <w:pPr>
+              <w:cnfStyle w:val="000000100000" w:firstRow="0" w:lastRow="0" w:firstColumn="0" w:lastColumn="0" w:oddVBand="0" w:evenVBand="0" w:oddHBand="1" w:evenHBand="0" w:firstRowFirstColumn="0" w:firstRowLastColumn="0" w:lastRowFirstColumn="0" w:lastRowLastColumn="0"/>
+            </w:pPr>
+          </w:p>
+        </w:tc>
+      </w:tr>
+    </w:tbl>
+    <w:p>
+      <w:pPr>
+        <w:pBdr>
+          <w:bottom w:val="single" w:sz="6" w:space="1" w:color="auto"/>
+        </w:pBdr>
+        <w:rPr>
+          <w:sz w:val="28"/>
+          <w:szCs w:val="32"/>
+        </w:rPr>
+      </w:pPr>
+    </w:p>
+    <w:p>
+      <w:pPr>
+        <w:rPr>
+          <w:rFonts w:hint="eastAsia"/>
+          <w:sz w:val="28"/>
+          <w:szCs w:val="32"/>
+        </w:rPr>
+      </w:pPr>
+      <w:r>
+        <w:rPr>
+          <w:sz w:val="28"/>
+          <w:szCs w:val="32"/>
+        </w:rPr>
+        <w:t xml:space="preserve">Use case Description : </w:t>
+      </w:r>
+      <w:r>
+        <w:rPr>
+          <w:rFonts w:hint="eastAsia"/>
+          <w:sz w:val="28"/>
+          <w:szCs w:val="32"/>
+        </w:rPr>
+        <w:t>자전거 대여 정보 조회</w:t>
+      </w:r>
+    </w:p>
+    <w:tbl>
+      <w:tblPr>
+        <w:tblStyle w:val="4-4"/>
+        <w:tblW w:w="0" w:type="auto"/>
+        <w:tblLook w:val="04A0" w:firstRow="1" w:lastRow="0" w:firstColumn="1" w:lastColumn="0" w:noHBand="0" w:noVBand="1"/>
+      </w:tblPr>
+      <w:tblGrid>
+        <w:gridCol w:w="4508"/>
+        <w:gridCol w:w="4508"/>
+      </w:tblGrid>
+      <w:tr>
+        <w:trPr>
+          <w:cnfStyle w:val="100000000000" w:firstRow="1" w:lastRow="0" w:firstColumn="0" w:lastColumn="0" w:oddVBand="0" w:evenVBand="0" w:oddHBand="0" w:evenHBand="0" w:firstRowFirstColumn="0" w:firstRowLastColumn="0" w:lastRowFirstColumn="0" w:lastRowLastColumn="0"/>
+        </w:trPr>
+        <w:tc>
+          <w:tcPr>
+            <w:cnfStyle w:val="001000000000" w:firstRow="0" w:lastRow="0" w:firstColumn="1" w:lastColumn="0" w:oddVBand="0" w:evenVBand="0" w:oddHBand="0" w:evenHBand="0" w:firstRowFirstColumn="0" w:firstRowLastColumn="0" w:lastRowFirstColumn="0" w:lastRowLastColumn="0"/>
+            <w:tcW w:w="4508" w:type="dxa"/>
+          </w:tcPr>
+          <w:p>
+            <w:r>
+              <w:t>Actor Action</w:t>
+            </w:r>
+          </w:p>
+        </w:tc>
+        <w:tc>
+          <w:tcPr>
+            <w:tcW w:w="4508" w:type="dxa"/>
+          </w:tcPr>
+          <w:p>
+            <w:pPr>
+              <w:cnfStyle w:val="100000000000" w:firstRow="1" w:lastRow="0" w:firstColumn="0" w:lastColumn="0" w:oddVBand="0" w:evenVBand="0" w:oddHBand="0" w:evenHBand="0" w:firstRowFirstColumn="0" w:firstRowLastColumn="0" w:lastRowFirstColumn="0" w:lastRowLastColumn="0"/>
+            </w:pPr>
+            <w:r>
+              <w:t>System Response</w:t>
+            </w:r>
+          </w:p>
+        </w:tc>
+      </w:tr>
+      <w:tr>
+        <w:trPr>
+          <w:cnfStyle w:val="000000100000" w:firstRow="0" w:lastRow="0" w:firstColumn="0" w:lastColumn="0" w:oddVBand="0" w:evenVBand="0" w:oddHBand="1" w:evenHBand="0" w:firstRowFirstColumn="0" w:firstRowLastColumn="0" w:lastRowFirstColumn="0" w:lastRowLastColumn="0"/>
+        </w:trPr>
+        <w:tc>
+          <w:tcPr>
+            <w:cnfStyle w:val="001000000000" w:firstRow="0" w:lastRow="0" w:firstColumn="1" w:lastColumn="0" w:oddVBand="0" w:evenVBand="0" w:oddHBand="0" w:evenHBand="0" w:firstRowFirstColumn="0" w:firstRowLastColumn="0" w:lastRowFirstColumn="0" w:lastRowLastColumn="0"/>
+            <w:tcW w:w="4508" w:type="dxa"/>
+          </w:tcPr>
+          <w:p>
+            <w:pPr>
+              <w:rPr>
+                <w:rFonts w:hint="eastAsia"/>
+                <w:b w:val="0"/>
+                <w:bCs w:val="0"/>
+              </w:rPr>
+            </w:pPr>
+            <w:r>
+              <w:rPr>
+                <w:rFonts w:hint="eastAsia"/>
+                <w:b w:val="0"/>
+                <w:bCs w:val="0"/>
+              </w:rPr>
+              <w:t>1. 없음</w:t>
+            </w:r>
+          </w:p>
+        </w:tc>
+        <w:tc>
+          <w:tcPr>
+            <w:tcW w:w="4508" w:type="dxa"/>
+          </w:tcPr>
+          <w:p>
+            <w:pPr>
+              <w:cnfStyle w:val="000000100000" w:firstRow="0" w:lastRow="0" w:firstColumn="0" w:lastColumn="0" w:oddVBand="0" w:evenVBand="0" w:oddHBand="1" w:evenHBand="0" w:firstRowFirstColumn="0" w:firstRowLastColumn="0" w:lastRowFirstColumn="0" w:lastRowLastColumn="0"/>
+            </w:pPr>
+            <w:r>
+              <w:rPr>
+                <w:rFonts w:hint="eastAsia"/>
+              </w:rPr>
+              <w:t>2. 현재 회원이 자신이 대여중인 모든 자전거를 리스트 형식으로 보여준다.</w:t>
+            </w:r>
+          </w:p>
+          <w:p>
+            <w:pPr>
+              <w:cnfStyle w:val="000000100000" w:firstRow="0" w:lastRow="0" w:firstColumn="0" w:lastColumn="0" w:oddVBand="0" w:evenVBand="0" w:oddHBand="1" w:evenHBand="0" w:firstRowFirstColumn="0" w:firstRowLastColumn="0" w:lastRowFirstColumn="0" w:lastRowLastColumn="0"/>
+              <w:rPr>
+                <w:rFonts w:hint="eastAsia"/>
+              </w:rPr>
+            </w:pPr>
+            <w:r>
+              <w:rPr>
+                <w:rFonts w:hint="eastAsia"/>
+              </w:rPr>
+              <w:t>이 때 각 항목에는 자전거 ID, 자전거 제품명이 들어가 있다.</w:t>
+            </w:r>
+          </w:p>
+        </w:tc>
+      </w:tr>
+      <w:tr>
+        <w:tc>
+          <w:tcPr>
+            <w:cnfStyle w:val="001000000000" w:firstRow="0" w:lastRow="0" w:firstColumn="1" w:lastColumn="0" w:oddVBand="0" w:evenVBand="0" w:oddHBand="0" w:evenHBand="0" w:firstRowFirstColumn="0" w:firstRowLastColumn="0" w:lastRowFirstColumn="0" w:lastRowLastColumn="0"/>
+            <w:tcW w:w="4508" w:type="dxa"/>
+          </w:tcPr>
+          <w:p/>
+        </w:tc>
+        <w:tc>
+          <w:tcPr>
+            <w:tcW w:w="4508" w:type="dxa"/>
+          </w:tcPr>
+          <w:p>
+            <w:pPr>
+              <w:cnfStyle w:val="000000000000" w:firstRow="0" w:lastRow="0" w:firstColumn="0" w:lastColumn="0" w:oddVBand="0" w:evenVBand="0" w:oddHBand="0" w:evenHBand="0" w:firstRowFirstColumn="0" w:firstRowLastColumn="0" w:lastRowFirstColumn="0" w:lastRowLastColumn="0"/>
+            </w:pPr>
+          </w:p>
+        </w:tc>
+      </w:tr>
+    </w:tbl>
+    <w:p>
+      <w:pPr>
         <w:widowControl/>
+        <w:pBdr>
+          <w:bottom w:val="single" w:sz="6" w:space="1" w:color="auto"/>
+        </w:pBdr>
         <w:wordWrap/>
         <w:autoSpaceDE/>
         <w:autoSpaceDN/>
         <w:rPr>
-          <w:rFonts w:hint="eastAsia"/>
           <w:sz w:val="28"/>
           <w:szCs w:val="32"/>
         </w:rPr>

</xml_diff>